<commit_message>
Created a new folder "Project_2" and added needed files from Project_1
</commit_message>
<xml_diff>
--- a/Project 1/Design Doc.docx
+++ b/Project 1/Design Doc.docx
@@ -204,67 +204,126 @@
     </w:p>
     <w:p>
       <w:r>
-        <w:t>UPDATE:</w:t>
+        <w:t xml:space="preserve">My </w:t>
+      </w:r>
+      <w:r>
+        <w:t>UPDATE</w:t>
+      </w:r>
+      <w:r>
+        <w:t xml:space="preserve"> function has a worst</w:t>
+      </w:r>
+      <w:r>
+        <w:t xml:space="preserve"> </w:t>
+      </w:r>
+      <w:r>
+        <w:t>case runtime of O(N) when the year being updated is not present in the year array. For example, if we attempt to update year xxx</w:t>
+      </w:r>
+      <w:r>
+        <w:t>x</w:t>
+      </w:r>
+      <w:r>
+        <w:t xml:space="preserve">, but </w:t>
+      </w:r>
+      <w:r>
+        <w:t>x</w:t>
+      </w:r>
+      <w:r>
+        <w:t>xxx is not in the array, which contains N items</w:t>
+      </w:r>
+      <w:r>
+        <w:t>.</w:t>
+      </w:r>
+      <w:r>
+        <w:t xml:space="preserve"> </w:t>
+      </w:r>
+      <w:r>
+        <w:t>W</w:t>
+      </w:r>
+      <w:r>
+        <w:t xml:space="preserve">e need to loop through the array and check each entry to see if it matches </w:t>
+      </w:r>
+      <w:r>
+        <w:t>x</w:t>
+      </w:r>
+      <w:r>
+        <w:t>xxx. Since xx</w:t>
+      </w:r>
+      <w:r>
+        <w:t>x</w:t>
+      </w:r>
+      <w:r>
+        <w:t>x is not in the array, the function must traverse all N items to confirm that xxx</w:t>
+      </w:r>
+      <w:r>
+        <w:t>x</w:t>
+      </w:r>
+      <w:r>
+        <w:t xml:space="preserve"> is</w:t>
+      </w:r>
+      <w:r>
+        <w:t>n’t stored in the year array</w:t>
+      </w:r>
+      <w:r>
+        <w:t>. This complete traversal of N items results in a worst</w:t>
+      </w:r>
+      <w:r>
+        <w:t xml:space="preserve"> </w:t>
+      </w:r>
+      <w:r>
+        <w:t>case runtime of O(N).</w:t>
       </w:r>
     </w:p>
     <w:p>
       <w:r>
-        <w:t xml:space="preserve">My update function has worst case runtime of O(N) when the </w:t>
-      </w:r>
-      <w:r>
-        <w:t>data I’m trying to update</w:t>
-      </w:r>
-      <w:r>
-        <w:t xml:space="preserve">’s corresponding year isn’t in </w:t>
-      </w:r>
-      <w:r>
-        <w:t>the</w:t>
-      </w:r>
-      <w:r>
-        <w:t xml:space="preserve"> year array. This </w:t>
-      </w:r>
-      <w:r>
-        <w:t xml:space="preserve">has O(N) runtime because you </w:t>
-      </w:r>
-      <w:r>
-        <w:t xml:space="preserve">will </w:t>
-      </w:r>
-      <w:r>
-        <w:t>loop through the entire year array checking to see if that year is in the array</w:t>
-      </w:r>
-      <w:r>
-        <w:t>.</w:t>
-      </w:r>
-    </w:p>
-    <w:p>
-      <w:r>
-        <w:t xml:space="preserve">is_monotonic: </w:t>
-      </w:r>
-    </w:p>
-    <w:p>
-      <w:r>
-        <w:t xml:space="preserve">My is_monotonic function has best case runtime of O(1) </w:t>
-      </w:r>
-      <w:r>
-        <w:t xml:space="preserve">when </w:t>
-      </w:r>
-      <w:r>
-        <w:t xml:space="preserve">there are no elements stored in my data array. This is because at the </w:t>
-      </w:r>
-      <w:r>
-        <w:t>start of my code I have a conditional to check if there is dat</w:t>
-      </w:r>
-      <w:r>
-        <w:t>a stored in my data array</w:t>
-      </w:r>
-      <w:r>
-        <w:t xml:space="preserve"> and i</w:t>
-      </w:r>
-      <w:r>
-        <w:t xml:space="preserve">f there isn’t any then I return </w:t>
-      </w:r>
-      <w:r>
-        <w:t>false.</w:t>
+        <w:t>My is_monotonic function has a best</w:t>
+      </w:r>
+      <w:r>
+        <w:t xml:space="preserve"> </w:t>
+      </w:r>
+      <w:r>
+        <w:t xml:space="preserve">case runtime of O(1) when the data array is empty. This </w:t>
+      </w:r>
+      <w:r>
+        <w:t xml:space="preserve">happens because </w:t>
+      </w:r>
+      <w:r>
+        <w:t xml:space="preserve">the first operation </w:t>
+      </w:r>
+      <w:r>
+        <w:t>of the</w:t>
+      </w:r>
+      <w:r>
+        <w:t xml:space="preserve"> function </w:t>
+      </w:r>
+      <w:r>
+        <w:t>is a</w:t>
+      </w:r>
+      <w:r>
+        <w:t xml:space="preserve"> check to determine if any data is stored in the array. Specifically, it checks whether the member variable m_count equals zero. If m_count is zero, </w:t>
+      </w:r>
+      <w:r>
+        <w:t xml:space="preserve">there are no elements in the array, so </w:t>
+      </w:r>
+      <w:r>
+        <w:t xml:space="preserve">the function returns false. Since no loops or additional operations are executed </w:t>
+      </w:r>
+      <w:r>
+        <w:t>this case has</w:t>
+      </w:r>
+      <w:r>
+        <w:t xml:space="preserve"> best</w:t>
+      </w:r>
+      <w:r>
+        <w:t xml:space="preserve"> </w:t>
+      </w:r>
+      <w:r>
+        <w:t xml:space="preserve">case runtime </w:t>
+      </w:r>
+      <w:r>
+        <w:t>of</w:t>
+      </w:r>
+      <w:r>
+        <w:t xml:space="preserve"> O(1).</w:t>
       </w:r>
     </w:p>
     <w:p/>
@@ -881,7 +940,6 @@
   <w:style w:type="character" w:default="1" w:styleId="DefaultParagraphFont">
     <w:name w:val="Default Paragraph Font"/>
     <w:uiPriority w:val="1"/>
-    <w:semiHidden/>
     <w:unhideWhenUsed/>
   </w:style>
   <w:style w:type="table" w:default="1" w:styleId="TableNormal">

</xml_diff>